<commit_message>
Commit: Thu 01/08/2026 10:44:58.06
</commit_message>
<xml_diff>
--- a/linkedin-posts/AWS/Multi-Region Cloud Architecture/Multi-Region Cloud Architecture.docx
+++ b/linkedin-posts/AWS/Multi-Region Cloud Architecture/Multi-Region Cloud Architecture.docx
@@ -11,6 +11,495 @@
       </w:pPr>
       <w:r>
         <w:rPr>
+          <w:rFonts w:ascii="Segoe UI Emoji" w:hAnsi="Segoe UI Emoji" w:cs="Segoe UI Emoji"/>
+          <w:b/>
+          <w:bCs/>
+        </w:rPr>
+        <w:t>🌍</w:t>
+      </w:r>
+      <w:r>
+        <w:rPr>
+          <w:b/>
+          <w:bCs/>
+        </w:rPr>
+        <w:t xml:space="preserve"> Multi-Region Cloud: 4 Hard Truths Nobody Tells You</w:t>
+      </w:r>
+    </w:p>
+    <w:p>
+      <w:pPr>
+        <w:rPr>
+          <w:b/>
+          <w:bCs/>
+        </w:rPr>
+      </w:pPr>
+      <w:r>
+        <w:rPr>
+          <w:b/>
+          <w:bCs/>
+        </w:rPr>
+        <w:t>Chasing 100% uptime? Multi-region architecture isn't the magic bullet we think it is.</w:t>
+      </w:r>
+    </w:p>
+    <w:p>
+      <w:pPr>
+        <w:rPr>
+          <w:b/>
+          <w:bCs/>
+        </w:rPr>
+      </w:pPr>
+      <w:r>
+        <w:rPr>
+          <w:b/>
+          <w:bCs/>
+        </w:rPr>
+        <w:t xml:space="preserve">After diving deep into insights from AWS Principal SA John </w:t>
+      </w:r>
+      <w:proofErr w:type="spellStart"/>
+      <w:r>
+        <w:rPr>
+          <w:b/>
+          <w:bCs/>
+        </w:rPr>
+        <w:t>Fermento</w:t>
+      </w:r>
+      <w:proofErr w:type="spellEnd"/>
+      <w:r>
+        <w:rPr>
+          <w:b/>
+          <w:bCs/>
+        </w:rPr>
+        <w:t xml:space="preserve"> &amp; Vanguard's Chief Architect Barry </w:t>
+      </w:r>
+      <w:proofErr w:type="spellStart"/>
+      <w:r>
+        <w:rPr>
+          <w:b/>
+          <w:bCs/>
+        </w:rPr>
+        <w:t>Shuard</w:t>
+      </w:r>
+      <w:proofErr w:type="spellEnd"/>
+      <w:r>
+        <w:rPr>
+          <w:b/>
+          <w:bCs/>
+        </w:rPr>
+        <w:t>, here's what actually matters:</w:t>
+      </w:r>
+    </w:p>
+    <w:p>
+      <w:pPr>
+        <w:rPr>
+          <w:b/>
+          <w:bCs/>
+        </w:rPr>
+      </w:pPr>
+      <w:r>
+        <w:rPr>
+          <w:b/>
+          <w:bCs/>
+        </w:rPr>
+        <w:t>1️</w:t>
+      </w:r>
+      <w:r>
+        <w:rPr>
+          <w:rFonts w:ascii="Segoe UI Symbol" w:hAnsi="Segoe UI Symbol" w:cs="Segoe UI Symbol"/>
+          <w:b/>
+          <w:bCs/>
+        </w:rPr>
+        <w:t>⃣</w:t>
+      </w:r>
+      <w:r>
+        <w:rPr>
+          <w:b/>
+          <w:bCs/>
+        </w:rPr>
+        <w:t xml:space="preserve"> Business First, Tech Second Not every app needs multi-region. Period. </w:t>
+      </w:r>
+      <w:r>
+        <w:rPr>
+          <w:rFonts w:ascii="Segoe UI Emoji" w:hAnsi="Segoe UI Emoji" w:cs="Segoe UI Emoji"/>
+          <w:b/>
+          <w:bCs/>
+        </w:rPr>
+        <w:t>🎯</w:t>
+      </w:r>
+      <w:r>
+        <w:rPr>
+          <w:b/>
+          <w:bCs/>
+        </w:rPr>
+        <w:t xml:space="preserve"> Ask: "What's 5 minutes of downtime </w:t>
+      </w:r>
+      <w:r>
+        <w:rPr>
+          <w:b/>
+          <w:bCs/>
+          <w:i/>
+          <w:iCs/>
+        </w:rPr>
+        <w:t>actually</w:t>
+      </w:r>
+      <w:r>
+        <w:rPr>
+          <w:b/>
+          <w:bCs/>
+        </w:rPr>
+        <w:t xml:space="preserve"> costing us?" This forces real conversations between IT and business leaders about tier-zero workloads worth the investment.</w:t>
+      </w:r>
+    </w:p>
+    <w:p>
+      <w:pPr>
+        <w:rPr>
+          <w:b/>
+          <w:bCs/>
+        </w:rPr>
+      </w:pPr>
+      <w:r>
+        <w:rPr>
+          <w:b/>
+          <w:bCs/>
+        </w:rPr>
+        <w:t>2️</w:t>
+      </w:r>
+      <w:r>
+        <w:rPr>
+          <w:rFonts w:ascii="Segoe UI Symbol" w:hAnsi="Segoe UI Symbol" w:cs="Segoe UI Symbol"/>
+          <w:b/>
+          <w:bCs/>
+        </w:rPr>
+        <w:t>⃣</w:t>
+      </w:r>
+      <w:r>
+        <w:rPr>
+          <w:b/>
+          <w:bCs/>
+        </w:rPr>
+        <w:t xml:space="preserve"> Perfect Consistency = Perfect Failure Plot twist: Synchronous replication adds massive latency AND creates shared fate between regions. Sometimes "good enough" async replication is your best friend. </w:t>
+      </w:r>
+      <w:r>
+        <w:rPr>
+          <w:rFonts w:ascii="Segoe UI Emoji" w:hAnsi="Segoe UI Emoji" w:cs="Segoe UI Emoji"/>
+          <w:b/>
+          <w:bCs/>
+        </w:rPr>
+        <w:t>🤯</w:t>
+      </w:r>
+    </w:p>
+    <w:p>
+      <w:pPr>
+        <w:rPr>
+          <w:b/>
+          <w:bCs/>
+        </w:rPr>
+      </w:pPr>
+      <w:r>
+        <w:rPr>
+          <w:b/>
+          <w:bCs/>
+        </w:rPr>
+        <w:t>3️</w:t>
+      </w:r>
+      <w:r>
+        <w:rPr>
+          <w:rFonts w:ascii="Segoe UI Symbol" w:hAnsi="Segoe UI Symbol" w:cs="Segoe UI Symbol"/>
+          <w:b/>
+          <w:bCs/>
+        </w:rPr>
+        <w:t>⃣</w:t>
+      </w:r>
+      <w:r>
+        <w:rPr>
+          <w:b/>
+          <w:bCs/>
+        </w:rPr>
+        <w:t xml:space="preserve"> You're Only as Strong as Your Weakest Link Built a bulletproof multi-region app? Cool. But that single third-party payment API? That's your Achilles heel. Pro tip: Run dual providers at 50/50 split—always. </w:t>
+      </w:r>
+      <w:r>
+        <w:rPr>
+          <w:rFonts w:ascii="Segoe UI Emoji" w:hAnsi="Segoe UI Emoji" w:cs="Segoe UI Emoji"/>
+          <w:b/>
+          <w:bCs/>
+        </w:rPr>
+        <w:t>🔗</w:t>
+      </w:r>
+    </w:p>
+    <w:p>
+      <w:pPr>
+        <w:rPr>
+          <w:b/>
+          <w:bCs/>
+        </w:rPr>
+      </w:pPr>
+      <w:r>
+        <w:rPr>
+          <w:b/>
+          <w:bCs/>
+        </w:rPr>
+        <w:t>4️</w:t>
+      </w:r>
+      <w:r>
+        <w:rPr>
+          <w:rFonts w:ascii="Segoe UI Symbol" w:hAnsi="Segoe UI Symbol" w:cs="Segoe UI Symbol"/>
+          <w:b/>
+          <w:bCs/>
+        </w:rPr>
+        <w:t>⃣</w:t>
+      </w:r>
+      <w:r>
+        <w:rPr>
+          <w:b/>
+          <w:bCs/>
+        </w:rPr>
+        <w:t xml:space="preserve"> Daily Routine &gt; Annual DR Test Vanguard's genius move? Their "Follow the Sun" model tests failover 3x DAILY as normal ops. As they say: </w:t>
+      </w:r>
+      <w:r>
+        <w:rPr>
+          <w:b/>
+          <w:bCs/>
+          <w:i/>
+          <w:iCs/>
+        </w:rPr>
+        <w:t>"An untested DR strategy is NOT a DR strategy."</w:t>
+      </w:r>
+      <w:r>
+        <w:rPr>
+          <w:b/>
+          <w:bCs/>
+        </w:rPr>
+        <w:t xml:space="preserve"> </w:t>
+      </w:r>
+      <w:r>
+        <w:rPr>
+          <w:rFonts w:ascii="Segoe UI Emoji" w:hAnsi="Segoe UI Emoji" w:cs="Segoe UI Emoji"/>
+          <w:b/>
+          <w:bCs/>
+        </w:rPr>
+        <w:t>💪</w:t>
+      </w:r>
+    </w:p>
+    <w:p>
+      <w:pPr>
+        <w:rPr>
+          <w:b/>
+          <w:bCs/>
+        </w:rPr>
+      </w:pPr>
+      <w:r>
+        <w:rPr>
+          <w:b/>
+          <w:bCs/>
+        </w:rPr>
+        <w:t xml:space="preserve">Bottom line: Multi-region isn't a checkbox—it's a massive commitment. But for the </w:t>
+      </w:r>
+      <w:r>
+        <w:rPr>
+          <w:b/>
+          <w:bCs/>
+          <w:i/>
+          <w:iCs/>
+        </w:rPr>
+        <w:t>right</w:t>
+      </w:r>
+      <w:r>
+        <w:rPr>
+          <w:b/>
+          <w:bCs/>
+        </w:rPr>
+        <w:t xml:space="preserve"> workloads? Game-changer.</w:t>
+      </w:r>
+    </w:p>
+    <w:p>
+      <w:pPr>
+        <w:rPr>
+          <w:b/>
+          <w:bCs/>
+        </w:rPr>
+      </w:pPr>
+      <w:r>
+        <w:rPr>
+          <w:b/>
+          <w:bCs/>
+        </w:rPr>
+        <w:t xml:space="preserve">Which of your apps truly justifies this journey? </w:t>
+      </w:r>
+      <w:r>
+        <w:rPr>
+          <w:rFonts w:ascii="Segoe UI Emoji" w:hAnsi="Segoe UI Emoji" w:cs="Segoe UI Emoji"/>
+          <w:b/>
+          <w:bCs/>
+        </w:rPr>
+        <w:t>🤔</w:t>
+      </w:r>
+    </w:p>
+    <w:p>
+      <w:pPr>
+        <w:rPr>
+          <w:b/>
+          <w:bCs/>
+        </w:rPr>
+      </w:pPr>
+      <w:r>
+        <w:rPr>
+          <w:b/>
+          <w:bCs/>
+        </w:rPr>
+        <w:t>#CloudArchitecture #AWS #DisasterRecovery #TechLeadership #EnterpriseArchitecture</w:t>
+      </w:r>
+    </w:p>
+    <w:p>
+      <w:pPr>
+        <w:rPr>
+          <w:b/>
+          <w:bCs/>
+        </w:rPr>
+      </w:pPr>
+    </w:p>
+    <w:p>
+      <w:pPr>
+        <w:rPr>
+          <w:b/>
+          <w:bCs/>
+        </w:rPr>
+      </w:pPr>
+    </w:p>
+    <w:p>
+      <w:pPr>
+        <w:rPr>
+          <w:b/>
+          <w:bCs/>
+        </w:rPr>
+      </w:pPr>
+    </w:p>
+    <w:p>
+      <w:pPr>
+        <w:rPr>
+          <w:b/>
+          <w:bCs/>
+        </w:rPr>
+      </w:pPr>
+    </w:p>
+    <w:p>
+      <w:pPr>
+        <w:rPr>
+          <w:b/>
+          <w:bCs/>
+        </w:rPr>
+      </w:pPr>
+    </w:p>
+    <w:p>
+      <w:pPr>
+        <w:rPr>
+          <w:b/>
+          <w:bCs/>
+        </w:rPr>
+      </w:pPr>
+    </w:p>
+    <w:p>
+      <w:pPr>
+        <w:rPr>
+          <w:b/>
+          <w:bCs/>
+        </w:rPr>
+      </w:pPr>
+    </w:p>
+    <w:p>
+      <w:pPr>
+        <w:rPr>
+          <w:b/>
+          <w:bCs/>
+        </w:rPr>
+      </w:pPr>
+    </w:p>
+    <w:p>
+      <w:pPr>
+        <w:rPr>
+          <w:b/>
+          <w:bCs/>
+        </w:rPr>
+      </w:pPr>
+    </w:p>
+    <w:p>
+      <w:pPr>
+        <w:rPr>
+          <w:b/>
+          <w:bCs/>
+        </w:rPr>
+      </w:pPr>
+    </w:p>
+    <w:p>
+      <w:pPr>
+        <w:rPr>
+          <w:b/>
+          <w:bCs/>
+        </w:rPr>
+      </w:pPr>
+    </w:p>
+    <w:p>
+      <w:pPr>
+        <w:rPr>
+          <w:b/>
+          <w:bCs/>
+        </w:rPr>
+      </w:pPr>
+    </w:p>
+    <w:p>
+      <w:pPr>
+        <w:rPr>
+          <w:b/>
+          <w:bCs/>
+        </w:rPr>
+      </w:pPr>
+    </w:p>
+    <w:p>
+      <w:pPr>
+        <w:rPr>
+          <w:b/>
+          <w:bCs/>
+        </w:rPr>
+      </w:pPr>
+    </w:p>
+    <w:p>
+      <w:pPr>
+        <w:rPr>
+          <w:b/>
+          <w:bCs/>
+        </w:rPr>
+      </w:pPr>
+    </w:p>
+    <w:p>
+      <w:pPr>
+        <w:rPr>
+          <w:b/>
+          <w:bCs/>
+        </w:rPr>
+      </w:pPr>
+    </w:p>
+    <w:p>
+      <w:pPr>
+        <w:rPr>
+          <w:b/>
+          <w:bCs/>
+        </w:rPr>
+      </w:pPr>
+    </w:p>
+    <w:p>
+      <w:pPr>
+        <w:rPr>
+          <w:b/>
+          <w:bCs/>
+        </w:rPr>
+      </w:pPr>
+    </w:p>
+    <w:p>
+      <w:pPr>
+        <w:rPr>
+          <w:b/>
+          <w:bCs/>
+        </w:rPr>
+      </w:pPr>
+      <w:r>
+        <w:rPr>
           <w:b/>
           <w:bCs/>
         </w:rPr>
@@ -39,7 +528,23 @@
     </w:p>
     <w:p>
       <w:r>
-        <w:t>However, the reality of implementing a multi-region architecture is far more complex, costly, and filled with counter-intuitive trade-offs. In a deep-dive session, AWS Principal Solutions Architect John Fermento and Vanguard’s Chief Architect Barry Shuard peeled back the layers on this topic, revealing truths that challenge conventional wisdom. It's not a simple switch to flip but a profound business and engineering commitment.</w:t>
+        <w:t xml:space="preserve">However, the reality of implementing a multi-region architecture is far more complex, costly, and filled with counter-intuitive trade-offs. In a deep-dive session, AWS Principal Solutions Architect John </w:t>
+      </w:r>
+      <w:proofErr w:type="spellStart"/>
+      <w:r>
+        <w:t>Fermento</w:t>
+      </w:r>
+      <w:proofErr w:type="spellEnd"/>
+      <w:r>
+        <w:t xml:space="preserve"> and Vanguard’s Chief Architect Barry </w:t>
+      </w:r>
+      <w:proofErr w:type="spellStart"/>
+      <w:r>
+        <w:t>Shuard</w:t>
+      </w:r>
+      <w:proofErr w:type="spellEnd"/>
+      <w:r>
+        <w:t xml:space="preserve"> peeled back the layers on this topic, revealing truths that challenge conventional wisdom. It's not a simple switch to flip but a profound business and engineering commitment.</w:t>
       </w:r>
     </w:p>
     <w:p>
@@ -69,7 +574,11 @@
     </w:p>
     <w:p>
       <w:r>
-        <w:t>The first and most critical step in a multi-region journey isn't technical; it's about achieving deep alignment with the business. According to the experts, the idea that every application in an enterprise needs to be multi-region is a myth. The real work begins by asking "why" and "for which workloads?"</w:t>
+        <w:t xml:space="preserve">The first and most critical step in a multi-region journey isn't technical; it's about achieving deep alignment with the business. According to the experts, the idea that every application </w:t>
+      </w:r>
+      <w:r>
+        <w:lastRenderedPageBreak/>
+        <w:t>in an enterprise needs to be multi-region is a myth. The real work begins by asking "why" and "for which workloads?"</w:t>
       </w:r>
     </w:p>
     <w:p>
@@ -89,7 +598,15 @@
     </w:p>
     <w:p>
       <w:r>
-        <w:t>This process forces a crucial conversation between IT and business leaders. It moves the discussion from a purely technical solution to a value-based decision, weighing the tangible benefits against the significant investment in engineering effort, operational overhead, and infrastructure cost. As John Fermento stated, this perspective is essential.</w:t>
+        <w:t xml:space="preserve">This process forces a crucial conversation between IT and business leaders. It moves the discussion from a purely technical solution to a value-based decision, weighing the tangible benefits against the significant investment in engineering effort, operational overhead, and infrastructure cost. As John </w:t>
+      </w:r>
+      <w:proofErr w:type="spellStart"/>
+      <w:r>
+        <w:t>Fermento</w:t>
+      </w:r>
+      <w:proofErr w:type="spellEnd"/>
+      <w:r>
+        <w:t xml:space="preserve"> stated, this perspective is essential.</w:t>
       </w:r>
     </w:p>
     <w:p>
@@ -99,7 +616,6 @@
     </w:p>
     <w:p>
       <w:r>
-        <w:lastRenderedPageBreak/>
         <w:t xml:space="preserve">-------------------------------------------------------------------------------- </w:t>
       </w:r>
     </w:p>
@@ -186,6 +702,7 @@
     </w:p>
     <w:p>
       <w:r>
+        <w:lastRenderedPageBreak/>
         <w:t xml:space="preserve">-------------------------------------------------------------------------------- </w:t>
       </w:r>
     </w:p>
@@ -211,7 +728,15 @@
     </w:p>
     <w:p>
       <w:r>
-        <w:t xml:space="preserve">The session highlighted a clear example of a third-party dependency: a highly resilient, multi-region application that relied on a single endpoint for payment processing. Even if their application could fail over perfectly, if that single third-party service failed, the entire application would still be "out of commission." The recommended strategy is to incorporate a second, redundant provider and actively use both, for example, by "send[ing] 50% of my transactions to one 50% of my transactions to the other." This ensures all dependencies are constantly exercised and prevents a failover from creating a </w:t>
+        <w:t>The session highlighted a clear example of a third-party dependency: a highly resilient, multi-region application that relied on a single endpoint for payment processing. Even if their application could fail over perfectly, if that single third-party service failed, the entire application would still be "out of commission." The recommended strategy is to incorporate a second, redundant provider and actively use both, for example, by "send[</w:t>
+      </w:r>
+      <w:proofErr w:type="spellStart"/>
+      <w:r>
+        <w:t>ing</w:t>
+      </w:r>
+      <w:proofErr w:type="spellEnd"/>
+      <w:r>
+        <w:t xml:space="preserve">] 50% of my transactions to one 50% of my transactions to the other." This ensures all dependencies are constantly exercised and prevents a failover from creating a </w:t>
       </w:r>
       <w:r>
         <w:rPr>
@@ -226,8 +751,89 @@
     </w:p>
     <w:p>
       <w:r>
+        <w:t>On-prem dependencies present a different but equally critical challenge: latency. Most enterprises choose a primary cloud region that is geographically close to their on-prem data centers for low-latency communication. By its nature, a standby region will be farther away. During a failover, the latency between the standby cloud region and the on-prem dependency can increase dramatically, potentially breaking application functionality that was never engineered to tolerate such delays.</w:t>
+      </w:r>
+    </w:p>
+    <w:p>
+      <w:r>
+        <w:t xml:space="preserve">-------------------------------------------------------------------------------- </w:t>
+      </w:r>
+    </w:p>
+    <w:p>
+      <w:pPr>
+        <w:rPr>
+          <w:b/>
+          <w:bCs/>
+        </w:rPr>
+      </w:pPr>
+      <w:r>
+        <w:rPr>
+          <w:b/>
+          <w:bCs/>
+        </w:rPr>
+        <w:t>4. The Best Disaster Recovery Plan Is Your Daily Routine</w:t>
+      </w:r>
+    </w:p>
+    <w:p>
+      <w:r>
+        <w:t>The importance of relentless testing cannot be overstated. A disaster recovery (DR) strategy that exists only on paper or is tested once a year is not a reliable strategy at all.</w:t>
+      </w:r>
+    </w:p>
+    <w:p>
+      <w:r>
+        <w:t>"...an untested Dr strategy is not a Dr strategy."</w:t>
+      </w:r>
+    </w:p>
+    <w:p>
+      <w:r>
+        <w:t xml:space="preserve">Vanguard's "Follow the Sun" model provides the ultimate real-world example of this principle. To give their traders in Australia, the UK, and the US the fastest access, Vanguard designed a system where the primary "write" region for their data shifts along with the workday. This is not just a conceptual model; it’s a massive engineering investment. They built a custom tool called </w:t>
+      </w:r>
+      <w:r>
+        <w:rPr>
+          <w:b/>
+          <w:bCs/>
+        </w:rPr>
+        <w:t>"ghost" (the Global Orchestration and Status tool)</w:t>
+      </w:r>
+      <w:r>
+        <w:t xml:space="preserve"> to maintain global state and manage this complex orchestration. Their microservices communicate with ghost via a custom library, </w:t>
+      </w:r>
+      <w:r>
+        <w:rPr>
+          <w:b/>
+          <w:bCs/>
+        </w:rPr>
+        <w:t>"</w:t>
+      </w:r>
+      <w:proofErr w:type="spellStart"/>
+      <w:r>
+        <w:rPr>
+          <w:b/>
+          <w:bCs/>
+        </w:rPr>
+        <w:t>gmr</w:t>
+      </w:r>
+      <w:proofErr w:type="spellEnd"/>
+      <w:r>
+        <w:rPr>
+          <w:b/>
+          <w:bCs/>
+        </w:rPr>
+        <w:t xml:space="preserve"> lib"</w:t>
+      </w:r>
+      <w:r>
+        <w:t xml:space="preserve"> (available in Java, Python, and other languages), which enables sophisticated capabilities like "switchable hubs" and "write forwarding."</w:t>
+      </w:r>
+    </w:p>
+    <w:p>
+      <w:r>
         <w:lastRenderedPageBreak/>
-        <w:t>On-prem dependencies present a different but equally critical challenge: latency. Most enterprises choose a primary cloud region that is geographically close to their on-prem data centers for low-latency communication. By its nature, a standby region will be farther away. During a failover, the latency between the standby cloud region and the on-prem dependency can increase dramatically, potentially breaking application functionality that was never engineered to tolerate such delays.</w:t>
+        <w:t>The key insight is profound: this operational pattern means Vanguard inherently tests its region-switching capability three times every single day as part of its normal business procedure. Failover isn't a rare, high-stress event; it's a routine, automated part of daily operations. While acknowledging that running this active-active infrastructure is expensive, Vanguard's business case is powerful.</w:t>
+      </w:r>
+    </w:p>
+    <w:p>
+      <w:r>
+        <w:t>"...if we can avoid one single incident by having this infrastructure it will actually pay for all of the infrastructure for the life of our systems."</w:t>
       </w:r>
     </w:p>
     <w:p>
@@ -247,81 +853,12 @@
           <w:b/>
           <w:bCs/>
         </w:rPr>
-        <w:t>4. The Best Disaster Recovery Plan Is Your Daily Routine</w:t>
-      </w:r>
-    </w:p>
-    <w:p>
-      <w:r>
-        <w:t>The importance of relentless testing cannot be overstated. A disaster recovery (DR) strategy that exists only on paper or is tested once a year is not a reliable strategy at all.</w:t>
-      </w:r>
-    </w:p>
-    <w:p>
-      <w:r>
-        <w:t>"...an untested Dr strategy is not a Dr strategy."</w:t>
-      </w:r>
-    </w:p>
-    <w:p>
-      <w:r>
-        <w:t xml:space="preserve">Vanguard's "Follow the Sun" model provides the ultimate real-world example of this principle. To give their traders in Australia, the UK, and the US the fastest access, Vanguard designed a system where the primary "write" region for their data shifts along with the workday. This is not just a conceptual model; it’s a massive engineering investment. They built a custom tool called </w:t>
-      </w:r>
-      <w:r>
-        <w:rPr>
-          <w:b/>
-          <w:bCs/>
-        </w:rPr>
-        <w:t>"ghost" (the Global Orchestration and Status tool)</w:t>
-      </w:r>
-      <w:r>
-        <w:t xml:space="preserve"> to maintain global state and manage this complex orchestration. Their microservices communicate with ghost via a custom library, </w:t>
-      </w:r>
-      <w:r>
-        <w:rPr>
-          <w:b/>
-          <w:bCs/>
-        </w:rPr>
-        <w:t>"gmr lib"</w:t>
-      </w:r>
-      <w:r>
-        <w:t xml:space="preserve"> (available in Java, Python, and other languages), which enables sophisticated capabilities like "switchable hubs" and "write forwarding."</w:t>
-      </w:r>
-    </w:p>
-    <w:p>
-      <w:r>
-        <w:t>The key insight is profound: this operational pattern means Vanguard inherently tests its region-switching capability three times every single day as part of its normal business procedure. Failover isn't a rare, high-stress event; it's a routine, automated part of daily operations. While acknowledging that running this active-active infrastructure is expensive, Vanguard's business case is powerful.</w:t>
-      </w:r>
-    </w:p>
-    <w:p>
-      <w:r>
-        <w:t>"...if we can avoid one single incident by having this infrastructure it will actually pay for all of the infrastructure for the life of our systems."</w:t>
-      </w:r>
-    </w:p>
-    <w:p>
-      <w:r>
-        <w:t xml:space="preserve">-------------------------------------------------------------------------------- </w:t>
-      </w:r>
-    </w:p>
-    <w:p>
-      <w:pPr>
-        <w:rPr>
-          <w:b/>
-          <w:bCs/>
-        </w:rPr>
-      </w:pPr>
-      <w:r>
-        <w:rPr>
-          <w:b/>
-          <w:bCs/>
-        </w:rPr>
         <w:t>Conclusion: Is It Worth the Journey?</w:t>
       </w:r>
     </w:p>
     <w:p>
       <w:r>
-        <w:t xml:space="preserve">Moving to a multi-region architecture is not a simple technical fix for uptime. It is a complex strategic initiative that demands a deep and honest assessment of business value, data consistency trade-offs, hidden dependencies, and, most importantly, a commitment to relentless operational readiness. It is a commitment that may involve building custom </w:t>
-      </w:r>
-      <w:r>
-        <w:lastRenderedPageBreak/>
-        <w:t>orchestration tools like Vanguard's "ghost" or re-architecting your services to manage "bimodal" operations.</w:t>
+        <w:t>Moving to a multi-region architecture is not a simple technical fix for uptime. It is a complex strategic initiative that demands a deep and honest assessment of business value, data consistency trade-offs, hidden dependencies, and, most importantly, a commitment to relentless operational readiness. It is a commitment that may involve building custom orchestration tools like Vanguard's "ghost" or re-architecting your services to manage "bimodal" operations.</w:t>
       </w:r>
     </w:p>
     <w:p>

</xml_diff>

<commit_message>
Commit: Fri 01/09/2026  9:56:59.63
</commit_message>
<xml_diff>
--- a/linkedin-posts/AWS/Multi-Region Cloud Architecture/Multi-Region Cloud Architecture.docx
+++ b/linkedin-posts/AWS/Multi-Region Cloud Architecture/Multi-Region Cloud Architecture.docx
@@ -5,6 +5,33 @@
     <w:p>
       <w:pPr>
         <w:rPr>
+          <w:rFonts w:ascii="Segoe UI Emoji" w:hAnsi="Segoe UI Emoji" w:cs="Segoe UI Emoji"/>
+          <w:b/>
+          <w:bCs/>
+        </w:rPr>
+      </w:pPr>
+      <w:proofErr w:type="spellStart"/>
+      <w:r>
+        <w:rPr>
+          <w:rFonts w:ascii="Segoe UI Emoji" w:hAnsi="Segoe UI Emoji" w:cs="Segoe UI Emoji"/>
+          <w:b/>
+          <w:bCs/>
+        </w:rPr>
+        <w:t>Reff</w:t>
+      </w:r>
+      <w:proofErr w:type="spellEnd"/>
+      <w:r>
+        <w:rPr>
+          <w:rFonts w:ascii="Segoe UI Emoji" w:hAnsi="Segoe UI Emoji" w:cs="Segoe UI Emoji"/>
+          <w:b/>
+          <w:bCs/>
+        </w:rPr>
+        <w:t>: https://www.youtube.com/watch?v=ilgpzlE7Hds&amp;list=PLkGgF5-rBAbi4c4LbVExbh62S_kcGjVHb</w:t>
+      </w:r>
+    </w:p>
+    <w:p>
+      <w:pPr>
+        <w:rPr>
           <w:b/>
           <w:bCs/>
         </w:rPr>
@@ -569,16 +596,29 @@
           <w:b/>
           <w:bCs/>
         </w:rPr>
-        <w:t>1. It's a Business Decision, Not a Tech Mandate</w:t>
-      </w:r>
-    </w:p>
-    <w:p>
-      <w:r>
-        <w:t xml:space="preserve">The first and most critical step in a multi-region journey isn't technical; it's about achieving deep alignment with the business. According to the experts, the idea that every application </w:t>
-      </w:r>
+        <w:t xml:space="preserve">1. It's a Business Decision, </w:t>
+      </w:r>
+      <w:proofErr w:type="gramStart"/>
+      <w:r>
+        <w:rPr>
+          <w:b/>
+          <w:bCs/>
+        </w:rPr>
+        <w:t>Not</w:t>
+      </w:r>
+      <w:proofErr w:type="gramEnd"/>
+      <w:r>
+        <w:rPr>
+          <w:b/>
+          <w:bCs/>
+        </w:rPr>
+        <w:t xml:space="preserve"> a Tech Mandate</w:t>
+      </w:r>
+    </w:p>
+    <w:p>
       <w:r>
         <w:lastRenderedPageBreak/>
-        <w:t>in an enterprise needs to be multi-region is a myth. The real work begins by asking "why" and "for which workloads?"</w:t>
+        <w:t>The first and most critical step in a multi-region journey isn't technical; it's about achieving deep alignment with the business. According to the experts, the idea that every application in an enterprise needs to be multi-region is a myth. The real work begins by asking "why" and "for which workloads?"</w:t>
       </w:r>
     </w:p>
     <w:p>
@@ -697,12 +737,15 @@
         <w:t>"orders a magnitude more latency"</w:t>
       </w:r>
       <w:r>
-        <w:t xml:space="preserve"> to every transaction. More importantly, it creates a "shared fate" between your regions. If the replication link between them breaks for any reason, the system can't get a commit confirmation from both data stores. The result is that the application becomes unavailable to the user, effectively causing an outage.</w:t>
-      </w:r>
-    </w:p>
-    <w:p>
+        <w:t xml:space="preserve"> to every transaction. More importantly, it creates a "shared fate" between your regions. If the replication link between them breaks for any reason, the </w:t>
+      </w:r>
       <w:r>
         <w:lastRenderedPageBreak/>
+        <w:t>system can't get a commit confirmation from both data stores. The result is that the application becomes unavailable to the user, effectively causing an outage.</w:t>
+      </w:r>
+    </w:p>
+    <w:p>
+      <w:r>
         <w:t xml:space="preserve">-------------------------------------------------------------------------------- </w:t>
       </w:r>
     </w:p>
@@ -796,7 +839,11 @@
         <w:t>"ghost" (the Global Orchestration and Status tool)</w:t>
       </w:r>
       <w:r>
-        <w:t xml:space="preserve"> to maintain global state and manage this complex orchestration. Their microservices communicate with ghost via a custom library, </w:t>
+        <w:t xml:space="preserve"> to maintain global state and manage this complex orchestration. Their microservices communicate </w:t>
+      </w:r>
+      <w:r>
+        <w:lastRenderedPageBreak/>
+        <w:t xml:space="preserve">with ghost via a custom library, </w:t>
       </w:r>
       <w:r>
         <w:rPr>
@@ -827,7 +874,6 @@
     </w:p>
     <w:p>
       <w:r>
-        <w:lastRenderedPageBreak/>
         <w:t>The key insight is profound: this operational pattern means Vanguard inherently tests its region-switching capability three times every single day as part of its normal business procedure. Failover isn't a rare, high-stress event; it's a routine, automated part of daily operations. While acknowledging that running this active-active infrastructure is expensive, Vanguard's business case is powerful.</w:t>
       </w:r>
     </w:p>
@@ -1647,6 +1693,7 @@
   <w:style w:type="character" w:default="1" w:styleId="DefaultParagraphFont">
     <w:name w:val="Default Paragraph Font"/>
     <w:uiPriority w:val="1"/>
+    <w:semiHidden/>
     <w:unhideWhenUsed/>
   </w:style>
   <w:style w:type="table" w:default="1" w:styleId="TableNormal">

</xml_diff>